<commit_message>
ahora si el fetch es exitoso los feriados los guarda en un json para usar de fallback, y si estos dos ya no funcionan usa una lsita ahrdcoeada
</commit_message>
<xml_diff>
--- a/assets/explicacion.docx
+++ b/assets/explicacion.docx
@@ -4963,37 +4963,49 @@
         </w:rPr>
       </w:pPr>
       <w:r>
-        <w:rPr/>
-      </w:r>
-    </w:p>
-    <w:p>
-      <w:pPr>
-        <w:pStyle w:val="Normal"/>
-        <w:bidi w:val="0"/>
-        <w:jc w:val="left"/>
-        <w:rPr>
-          <w:rFonts w:ascii="Arial" w:hAnsi="Arial"/>
-          <w:sz w:val="28"/>
-          <w:szCs w:val="28"/>
-        </w:rPr>
-      </w:pPr>
-      <w:r>
-        <w:rPr/>
-      </w:r>
-    </w:p>
-    <w:p>
-      <w:pPr>
-        <w:pStyle w:val="Normal"/>
-        <w:bidi w:val="0"/>
-        <w:jc w:val="left"/>
-        <w:rPr>
-          <w:rFonts w:ascii="Arial" w:hAnsi="Arial"/>
-          <w:sz w:val="28"/>
-          <w:szCs w:val="28"/>
-        </w:rPr>
-      </w:pPr>
-      <w:r>
-        <w:rPr/>
+        <w:rPr>
+          <w:rFonts w:ascii="Arial" w:hAnsi="Arial"/>
+          <w:sz w:val="28"/>
+          <w:szCs w:val="28"/>
+        </w:rPr>
+      </w:r>
+    </w:p>
+    <w:p>
+      <w:pPr>
+        <w:pStyle w:val="Normal"/>
+        <w:bidi w:val="0"/>
+        <w:jc w:val="left"/>
+        <w:rPr>
+          <w:rFonts w:ascii="Arial" w:hAnsi="Arial"/>
+          <w:sz w:val="28"/>
+          <w:szCs w:val="28"/>
+        </w:rPr>
+      </w:pPr>
+      <w:r>
+        <w:rPr>
+          <w:rFonts w:ascii="Arial" w:hAnsi="Arial"/>
+          <w:sz w:val="28"/>
+          <w:szCs w:val="28"/>
+        </w:rPr>
+      </w:r>
+    </w:p>
+    <w:p>
+      <w:pPr>
+        <w:pStyle w:val="Normal"/>
+        <w:bidi w:val="0"/>
+        <w:jc w:val="left"/>
+        <w:rPr>
+          <w:rFonts w:ascii="Arial" w:hAnsi="Arial"/>
+          <w:sz w:val="28"/>
+          <w:szCs w:val="28"/>
+        </w:rPr>
+      </w:pPr>
+      <w:r>
+        <w:rPr>
+          <w:rFonts w:ascii="Arial" w:hAnsi="Arial"/>
+          <w:sz w:val="28"/>
+          <w:szCs w:val="28"/>
+        </w:rPr>
       </w:r>
     </w:p>
     <w:p>
@@ -5023,7 +5035,11 @@
         </w:rPr>
       </w:pPr>
       <w:r>
-        <w:rPr/>
+        <w:rPr>
+          <w:rFonts w:ascii="Arial" w:hAnsi="Arial"/>
+          <w:sz w:val="28"/>
+          <w:szCs w:val="28"/>
+        </w:rPr>
       </w:r>
     </w:p>
     <w:p>
@@ -5053,7 +5069,11 @@
         </w:rPr>
       </w:pPr>
       <w:r>
-        <w:rPr/>
+        <w:rPr>
+          <w:rFonts w:ascii="Arial" w:hAnsi="Arial"/>
+          <w:sz w:val="28"/>
+          <w:szCs w:val="28"/>
+        </w:rPr>
       </w:r>
     </w:p>
     <w:p>
@@ -5088,22 +5108,30 @@
         </w:rPr>
       </w:pPr>
       <w:r>
-        <w:rPr/>
-      </w:r>
-    </w:p>
-    <w:p>
-      <w:pPr>
-        <w:pStyle w:val="Normal"/>
-        <w:bidi w:val="0"/>
-        <w:jc w:val="left"/>
-        <w:rPr>
-          <w:rFonts w:ascii="Arial" w:hAnsi="Arial"/>
-          <w:sz w:val="28"/>
-          <w:szCs w:val="28"/>
-        </w:rPr>
-      </w:pPr>
-      <w:r>
-        <w:rPr/>
+        <w:rPr>
+          <w:rFonts w:ascii="Arial" w:hAnsi="Arial"/>
+          <w:sz w:val="28"/>
+          <w:szCs w:val="28"/>
+        </w:rPr>
+      </w:r>
+    </w:p>
+    <w:p>
+      <w:pPr>
+        <w:pStyle w:val="Normal"/>
+        <w:bidi w:val="0"/>
+        <w:jc w:val="left"/>
+        <w:rPr>
+          <w:rFonts w:ascii="Arial" w:hAnsi="Arial"/>
+          <w:sz w:val="28"/>
+          <w:szCs w:val="28"/>
+        </w:rPr>
+      </w:pPr>
+      <w:r>
+        <w:rPr>
+          <w:rFonts w:ascii="Arial" w:hAnsi="Arial"/>
+          <w:sz w:val="28"/>
+          <w:szCs w:val="28"/>
+        </w:rPr>
       </w:r>
     </w:p>
     <w:p>
@@ -5133,7 +5161,11 @@
         </w:rPr>
       </w:pPr>
       <w:r>
-        <w:rPr/>
+        <w:rPr>
+          <w:rFonts w:ascii="Arial" w:hAnsi="Arial"/>
+          <w:sz w:val="28"/>
+          <w:szCs w:val="28"/>
+        </w:rPr>
       </w:r>
     </w:p>
     <w:p>
@@ -5168,7 +5200,11 @@
         </w:rPr>
       </w:pPr>
       <w:r>
-        <w:rPr/>
+        <w:rPr>
+          <w:rFonts w:ascii="Arial" w:hAnsi="Arial"/>
+          <w:sz w:val="28"/>
+          <w:szCs w:val="28"/>
+        </w:rPr>
       </w:r>
     </w:p>
     <w:p>
@@ -5267,7 +5303,11 @@
         </w:rPr>
       </w:pPr>
       <w:r>
-        <w:rPr/>
+        <w:rPr>
+          <w:rFonts w:ascii="Arial" w:hAnsi="Arial"/>
+          <w:sz w:val="28"/>
+          <w:szCs w:val="28"/>
+        </w:rPr>
       </w:r>
     </w:p>
     <w:p>
@@ -5302,7 +5342,11 @@
         </w:rPr>
       </w:pPr>
       <w:r>
-        <w:rPr/>
+        <w:rPr>
+          <w:rFonts w:ascii="Arial" w:hAnsi="Arial"/>
+          <w:sz w:val="28"/>
+          <w:szCs w:val="28"/>
+        </w:rPr>
       </w:r>
     </w:p>
     <w:p>
@@ -5401,7 +5445,11 @@
         </w:rPr>
       </w:pPr>
       <w:r>
-        <w:rPr/>
+        <w:rPr>
+          <w:rFonts w:ascii="Arial" w:hAnsi="Arial"/>
+          <w:sz w:val="28"/>
+          <w:szCs w:val="28"/>
+        </w:rPr>
       </w:r>
     </w:p>
     <w:p>
@@ -5469,7 +5517,16 @@
           <w:sz w:val="28"/>
           <w:szCs w:val="28"/>
         </w:rPr>
-        <w:t>Pide los feriados del año actual a la API de nolaborables.com.ar.</w:t>
+        <w:t xml:space="preserve">Pide los feriados del año actual a la API de nolaborables.com.ar. </w:t>
+      </w:r>
+      <w:r>
+        <w:rPr>
+          <w:rFonts w:ascii="Arial" w:hAnsi="Arial"/>
+          <w:sz w:val="28"/>
+          <w:szCs w:val="28"/>
+          <w:shd w:fill="FDE9A9" w:val="clear"/>
+        </w:rPr>
+        <w:t>(utilizo para probar un proxy publico temporal paa evitar errores cors, deberia manjerase con proxy propio)</w:t>
       </w:r>
     </w:p>
     <w:p>
@@ -5512,22 +5569,30 @@
         </w:rPr>
       </w:pPr>
       <w:r>
-        <w:rPr/>
-      </w:r>
-    </w:p>
-    <w:p>
-      <w:pPr>
-        <w:pStyle w:val="Normal"/>
-        <w:bidi w:val="0"/>
-        <w:jc w:val="left"/>
-        <w:rPr>
-          <w:rFonts w:ascii="Arial" w:hAnsi="Arial"/>
-          <w:sz w:val="28"/>
-          <w:szCs w:val="28"/>
-        </w:rPr>
-      </w:pPr>
-      <w:r>
-        <w:rPr/>
+        <w:rPr>
+          <w:rFonts w:ascii="Arial" w:hAnsi="Arial"/>
+          <w:sz w:val="28"/>
+          <w:szCs w:val="28"/>
+        </w:rPr>
+      </w:r>
+    </w:p>
+    <w:p>
+      <w:pPr>
+        <w:pStyle w:val="Normal"/>
+        <w:bidi w:val="0"/>
+        <w:jc w:val="left"/>
+        <w:rPr>
+          <w:rFonts w:ascii="Arial" w:hAnsi="Arial"/>
+          <w:sz w:val="28"/>
+          <w:szCs w:val="28"/>
+        </w:rPr>
+      </w:pPr>
+      <w:r>
+        <w:rPr>
+          <w:rFonts w:ascii="Arial" w:hAnsi="Arial"/>
+          <w:sz w:val="28"/>
+          <w:szCs w:val="28"/>
+        </w:rPr>
       </w:r>
     </w:p>
     <w:p>
@@ -5557,7 +5622,11 @@
         </w:rPr>
       </w:pPr>
       <w:r>
-        <w:rPr/>
+        <w:rPr>
+          <w:rFonts w:ascii="Arial" w:hAnsi="Arial"/>
+          <w:sz w:val="28"/>
+          <w:szCs w:val="28"/>
+        </w:rPr>
       </w:r>
     </w:p>
     <w:p>
@@ -5592,7 +5661,11 @@
         </w:rPr>
       </w:pPr>
       <w:r>
-        <w:rPr/>
+        <w:rPr>
+          <w:rFonts w:ascii="Arial" w:hAnsi="Arial"/>
+          <w:sz w:val="28"/>
+          <w:szCs w:val="28"/>
+        </w:rPr>
       </w:r>
     </w:p>
     <w:p>
@@ -5627,7 +5700,11 @@
         </w:rPr>
       </w:pPr>
       <w:r>
-        <w:rPr/>
+        <w:rPr>
+          <w:rFonts w:ascii="Arial" w:hAnsi="Arial"/>
+          <w:sz w:val="28"/>
+          <w:szCs w:val="28"/>
+        </w:rPr>
       </w:r>
     </w:p>
     <w:p>
@@ -5670,7 +5747,11 @@
         </w:rPr>
       </w:pPr>
       <w:r>
-        <w:rPr/>
+        <w:rPr>
+          <w:rFonts w:ascii="Arial" w:hAnsi="Arial"/>
+          <w:sz w:val="28"/>
+          <w:szCs w:val="28"/>
+        </w:rPr>
       </w:r>
     </w:p>
     <w:p>
@@ -5705,7 +5786,11 @@
         </w:rPr>
       </w:pPr>
       <w:r>
-        <w:rPr/>
+        <w:rPr>
+          <w:rFonts w:ascii="Arial" w:hAnsi="Arial"/>
+          <w:sz w:val="28"/>
+          <w:szCs w:val="28"/>
+        </w:rPr>
       </w:r>
     </w:p>
     <w:p>
@@ -5776,22 +5861,30 @@
         </w:rPr>
       </w:pPr>
       <w:r>
-        <w:rPr/>
-      </w:r>
-    </w:p>
-    <w:p>
-      <w:pPr>
-        <w:pStyle w:val="Normal"/>
-        <w:bidi w:val="0"/>
-        <w:jc w:val="left"/>
-        <w:rPr>
-          <w:rFonts w:ascii="Arial" w:hAnsi="Arial"/>
-          <w:sz w:val="28"/>
-          <w:szCs w:val="28"/>
-        </w:rPr>
-      </w:pPr>
-      <w:r>
-        <w:rPr/>
+        <w:rPr>
+          <w:rFonts w:ascii="Arial" w:hAnsi="Arial"/>
+          <w:sz w:val="28"/>
+          <w:szCs w:val="28"/>
+        </w:rPr>
+      </w:r>
+    </w:p>
+    <w:p>
+      <w:pPr>
+        <w:pStyle w:val="Normal"/>
+        <w:bidi w:val="0"/>
+        <w:jc w:val="left"/>
+        <w:rPr>
+          <w:rFonts w:ascii="Arial" w:hAnsi="Arial"/>
+          <w:sz w:val="28"/>
+          <w:szCs w:val="28"/>
+        </w:rPr>
+      </w:pPr>
+      <w:r>
+        <w:rPr>
+          <w:rFonts w:ascii="Arial" w:hAnsi="Arial"/>
+          <w:sz w:val="28"/>
+          <w:szCs w:val="28"/>
+        </w:rPr>
       </w:r>
     </w:p>
     <w:p>
@@ -5821,7 +5914,11 @@
         </w:rPr>
       </w:pPr>
       <w:r>
-        <w:rPr/>
+        <w:rPr>
+          <w:rFonts w:ascii="Arial" w:hAnsi="Arial"/>
+          <w:sz w:val="28"/>
+          <w:szCs w:val="28"/>
+        </w:rPr>
       </w:r>
     </w:p>
     <w:p>
@@ -5856,7 +5953,11 @@
         </w:rPr>
       </w:pPr>
       <w:r>
-        <w:rPr/>
+        <w:rPr>
+          <w:rFonts w:ascii="Arial" w:hAnsi="Arial"/>
+          <w:sz w:val="28"/>
+          <w:szCs w:val="28"/>
+        </w:rPr>
       </w:r>
     </w:p>
     <w:p>
@@ -5927,7 +6028,11 @@
         </w:rPr>
       </w:pPr>
       <w:r>
-        <w:rPr/>
+        <w:rPr>
+          <w:rFonts w:ascii="Arial" w:hAnsi="Arial"/>
+          <w:sz w:val="28"/>
+          <w:szCs w:val="28"/>
+        </w:rPr>
       </w:r>
     </w:p>
     <w:p>
@@ -5962,7 +6067,11 @@
         </w:rPr>
       </w:pPr>
       <w:r>
-        <w:rPr/>
+        <w:rPr>
+          <w:rFonts w:ascii="Arial" w:hAnsi="Arial"/>
+          <w:sz w:val="28"/>
+          <w:szCs w:val="28"/>
+        </w:rPr>
       </w:r>
     </w:p>
     <w:p>
@@ -6033,7 +6142,11 @@
         </w:rPr>
       </w:pPr>
       <w:r>
-        <w:rPr/>
+        <w:rPr>
+          <w:rFonts w:ascii="Arial" w:hAnsi="Arial"/>
+          <w:sz w:val="28"/>
+          <w:szCs w:val="28"/>
+        </w:rPr>
       </w:r>
     </w:p>
     <w:p>
@@ -6068,7 +6181,11 @@
         </w:rPr>
       </w:pPr>
       <w:r>
-        <w:rPr/>
+        <w:rPr>
+          <w:rFonts w:ascii="Arial" w:hAnsi="Arial"/>
+          <w:sz w:val="28"/>
+          <w:szCs w:val="28"/>
+        </w:rPr>
       </w:r>
     </w:p>
     <w:p>
@@ -6098,7 +6215,11 @@
         </w:rPr>
       </w:pPr>
       <w:r>
-        <w:rPr/>
+        <w:rPr>
+          <w:rFonts w:ascii="Arial" w:hAnsi="Arial"/>
+          <w:sz w:val="28"/>
+          <w:szCs w:val="28"/>
+        </w:rPr>
       </w:r>
     </w:p>
     <w:p>
@@ -6173,7 +6294,11 @@
         </w:rPr>
       </w:pPr>
       <w:r>
-        <w:rPr/>
+        <w:rPr>
+          <w:rFonts w:ascii="Arial" w:hAnsi="Arial"/>
+          <w:sz w:val="28"/>
+          <w:szCs w:val="28"/>
+        </w:rPr>
       </w:r>
     </w:p>
     <w:p>
@@ -6208,7 +6333,11 @@
         </w:rPr>
       </w:pPr>
       <w:r>
-        <w:rPr/>
+        <w:rPr>
+          <w:rFonts w:ascii="Arial" w:hAnsi="Arial"/>
+          <w:sz w:val="28"/>
+          <w:szCs w:val="28"/>
+        </w:rPr>
       </w:r>
     </w:p>
     <w:p>
@@ -6279,22 +6408,30 @@
         </w:rPr>
       </w:pPr>
       <w:r>
-        <w:rPr/>
-      </w:r>
-    </w:p>
-    <w:p>
-      <w:pPr>
-        <w:pStyle w:val="Normal"/>
-        <w:bidi w:val="0"/>
-        <w:jc w:val="left"/>
-        <w:rPr>
-          <w:rFonts w:ascii="Arial" w:hAnsi="Arial"/>
-          <w:sz w:val="28"/>
-          <w:szCs w:val="28"/>
-        </w:rPr>
-      </w:pPr>
-      <w:r>
-        <w:rPr/>
+        <w:rPr>
+          <w:rFonts w:ascii="Arial" w:hAnsi="Arial"/>
+          <w:sz w:val="28"/>
+          <w:szCs w:val="28"/>
+        </w:rPr>
+      </w:r>
+    </w:p>
+    <w:p>
+      <w:pPr>
+        <w:pStyle w:val="Normal"/>
+        <w:bidi w:val="0"/>
+        <w:jc w:val="left"/>
+        <w:rPr>
+          <w:rFonts w:ascii="Arial" w:hAnsi="Arial"/>
+          <w:sz w:val="28"/>
+          <w:szCs w:val="28"/>
+        </w:rPr>
+      </w:pPr>
+      <w:r>
+        <w:rPr>
+          <w:rFonts w:ascii="Arial" w:hAnsi="Arial"/>
+          <w:sz w:val="28"/>
+          <w:szCs w:val="28"/>
+        </w:rPr>
       </w:r>
     </w:p>
     <w:p>
@@ -6324,7 +6461,11 @@
         </w:rPr>
       </w:pPr>
       <w:r>
-        <w:rPr/>
+        <w:rPr>
+          <w:rFonts w:ascii="Arial" w:hAnsi="Arial"/>
+          <w:sz w:val="28"/>
+          <w:szCs w:val="28"/>
+        </w:rPr>
       </w:r>
     </w:p>
     <w:p>
@@ -6359,7 +6500,11 @@
         </w:rPr>
       </w:pPr>
       <w:r>
-        <w:rPr/>
+        <w:rPr>
+          <w:rFonts w:ascii="Arial" w:hAnsi="Arial"/>
+          <w:sz w:val="28"/>
+          <w:szCs w:val="28"/>
+        </w:rPr>
       </w:r>
     </w:p>
     <w:p>
@@ -6486,22 +6631,30 @@
         </w:rPr>
       </w:pPr>
       <w:r>
-        <w:rPr/>
-      </w:r>
-    </w:p>
-    <w:p>
-      <w:pPr>
-        <w:pStyle w:val="Normal"/>
-        <w:bidi w:val="0"/>
-        <w:jc w:val="left"/>
-        <w:rPr>
-          <w:rFonts w:ascii="Arial" w:hAnsi="Arial"/>
-          <w:sz w:val="28"/>
-          <w:szCs w:val="28"/>
-        </w:rPr>
-      </w:pPr>
-      <w:r>
-        <w:rPr/>
+        <w:rPr>
+          <w:rFonts w:ascii="Arial" w:hAnsi="Arial"/>
+          <w:sz w:val="28"/>
+          <w:szCs w:val="28"/>
+        </w:rPr>
+      </w:r>
+    </w:p>
+    <w:p>
+      <w:pPr>
+        <w:pStyle w:val="Normal"/>
+        <w:bidi w:val="0"/>
+        <w:jc w:val="left"/>
+        <w:rPr>
+          <w:rFonts w:ascii="Arial" w:hAnsi="Arial"/>
+          <w:sz w:val="28"/>
+          <w:szCs w:val="28"/>
+        </w:rPr>
+      </w:pPr>
+      <w:r>
+        <w:rPr>
+          <w:rFonts w:ascii="Arial" w:hAnsi="Arial"/>
+          <w:sz w:val="28"/>
+          <w:szCs w:val="28"/>
+        </w:rPr>
       </w:r>
     </w:p>
     <w:p>
@@ -6531,7 +6684,11 @@
         </w:rPr>
       </w:pPr>
       <w:r>
-        <w:rPr/>
+        <w:rPr>
+          <w:rFonts w:ascii="Arial" w:hAnsi="Arial"/>
+          <w:sz w:val="28"/>
+          <w:szCs w:val="28"/>
+        </w:rPr>
       </w:r>
     </w:p>
     <w:p>
@@ -6566,7 +6723,11 @@
         </w:rPr>
       </w:pPr>
       <w:r>
-        <w:rPr/>
+        <w:rPr>
+          <w:rFonts w:ascii="Arial" w:hAnsi="Arial"/>
+          <w:sz w:val="28"/>
+          <w:szCs w:val="28"/>
+        </w:rPr>
       </w:r>
     </w:p>
     <w:p>
@@ -6777,7 +6938,11 @@
         </w:rPr>
       </w:pPr>
       <w:r>
-        <w:rPr/>
+        <w:rPr>
+          <w:rFonts w:ascii="Arial" w:hAnsi="Arial"/>
+          <w:sz w:val="28"/>
+          <w:szCs w:val="28"/>
+        </w:rPr>
       </w:r>
     </w:p>
     <w:p>
@@ -6812,7 +6977,11 @@
         </w:rPr>
       </w:pPr>
       <w:r>
-        <w:rPr/>
+        <w:rPr>
+          <w:rFonts w:ascii="Arial" w:hAnsi="Arial"/>
+          <w:sz w:val="28"/>
+          <w:szCs w:val="28"/>
+        </w:rPr>
       </w:r>
     </w:p>
     <w:p>
@@ -6883,7 +7052,11 @@
         </w:rPr>
       </w:pPr>
       <w:r>
-        <w:rPr/>
+        <w:rPr>
+          <w:rFonts w:ascii="Arial" w:hAnsi="Arial"/>
+          <w:sz w:val="28"/>
+          <w:szCs w:val="28"/>
+        </w:rPr>
       </w:r>
     </w:p>
     <w:p>
@@ -6918,7 +7091,11 @@
         </w:rPr>
       </w:pPr>
       <w:r>
-        <w:rPr/>
+        <w:rPr>
+          <w:rFonts w:ascii="Arial" w:hAnsi="Arial"/>
+          <w:sz w:val="28"/>
+          <w:szCs w:val="28"/>
+        </w:rPr>
       </w:r>
     </w:p>
     <w:p>
@@ -7045,22 +7222,30 @@
         </w:rPr>
       </w:pPr>
       <w:r>
-        <w:rPr/>
-      </w:r>
-    </w:p>
-    <w:p>
-      <w:pPr>
-        <w:pStyle w:val="Normal"/>
-        <w:bidi w:val="0"/>
-        <w:jc w:val="left"/>
-        <w:rPr>
-          <w:rFonts w:ascii="Arial" w:hAnsi="Arial"/>
-          <w:sz w:val="28"/>
-          <w:szCs w:val="28"/>
-        </w:rPr>
-      </w:pPr>
-      <w:r>
-        <w:rPr/>
+        <w:rPr>
+          <w:rFonts w:ascii="Arial" w:hAnsi="Arial"/>
+          <w:sz w:val="28"/>
+          <w:szCs w:val="28"/>
+        </w:rPr>
+      </w:r>
+    </w:p>
+    <w:p>
+      <w:pPr>
+        <w:pStyle w:val="Normal"/>
+        <w:bidi w:val="0"/>
+        <w:jc w:val="left"/>
+        <w:rPr>
+          <w:rFonts w:ascii="Arial" w:hAnsi="Arial"/>
+          <w:sz w:val="28"/>
+          <w:szCs w:val="28"/>
+        </w:rPr>
+      </w:pPr>
+      <w:r>
+        <w:rPr>
+          <w:rFonts w:ascii="Arial" w:hAnsi="Arial"/>
+          <w:sz w:val="28"/>
+          <w:szCs w:val="28"/>
+        </w:rPr>
       </w:r>
     </w:p>
     <w:p>
@@ -7090,7 +7275,11 @@
         </w:rPr>
       </w:pPr>
       <w:r>
-        <w:rPr/>
+        <w:rPr>
+          <w:rFonts w:ascii="Arial" w:hAnsi="Arial"/>
+          <w:sz w:val="28"/>
+          <w:szCs w:val="28"/>
+        </w:rPr>
       </w:r>
     </w:p>
     <w:p>
@@ -7125,7 +7314,11 @@
         </w:rPr>
       </w:pPr>
       <w:r>
-        <w:rPr/>
+        <w:rPr>
+          <w:rFonts w:ascii="Arial" w:hAnsi="Arial"/>
+          <w:sz w:val="28"/>
+          <w:szCs w:val="28"/>
+        </w:rPr>
       </w:r>
     </w:p>
     <w:p>
@@ -7252,22 +7445,30 @@
         </w:rPr>
       </w:pPr>
       <w:r>
-        <w:rPr/>
-      </w:r>
-    </w:p>
-    <w:p>
-      <w:pPr>
-        <w:pStyle w:val="Normal"/>
-        <w:bidi w:val="0"/>
-        <w:jc w:val="left"/>
-        <w:rPr>
-          <w:rFonts w:ascii="Arial" w:hAnsi="Arial"/>
-          <w:sz w:val="28"/>
-          <w:szCs w:val="28"/>
-        </w:rPr>
-      </w:pPr>
-      <w:r>
-        <w:rPr/>
+        <w:rPr>
+          <w:rFonts w:ascii="Arial" w:hAnsi="Arial"/>
+          <w:sz w:val="28"/>
+          <w:szCs w:val="28"/>
+        </w:rPr>
+      </w:r>
+    </w:p>
+    <w:p>
+      <w:pPr>
+        <w:pStyle w:val="Normal"/>
+        <w:bidi w:val="0"/>
+        <w:jc w:val="left"/>
+        <w:rPr>
+          <w:rFonts w:ascii="Arial" w:hAnsi="Arial"/>
+          <w:sz w:val="28"/>
+          <w:szCs w:val="28"/>
+        </w:rPr>
+      </w:pPr>
+      <w:r>
+        <w:rPr>
+          <w:rFonts w:ascii="Arial" w:hAnsi="Arial"/>
+          <w:sz w:val="28"/>
+          <w:szCs w:val="28"/>
+        </w:rPr>
       </w:r>
     </w:p>
     <w:p>
@@ -7297,7 +7498,11 @@
         </w:rPr>
       </w:pPr>
       <w:r>
-        <w:rPr/>
+        <w:rPr>
+          <w:rFonts w:ascii="Arial" w:hAnsi="Arial"/>
+          <w:sz w:val="28"/>
+          <w:szCs w:val="28"/>
+        </w:rPr>
       </w:r>
     </w:p>
     <w:p>
@@ -7332,7 +7537,11 @@
         </w:rPr>
       </w:pPr>
       <w:r>
-        <w:rPr/>
+        <w:rPr>
+          <w:rFonts w:ascii="Arial" w:hAnsi="Arial"/>
+          <w:sz w:val="28"/>
+          <w:szCs w:val="28"/>
+        </w:rPr>
       </w:r>
     </w:p>
     <w:p>
@@ -7367,7 +7576,11 @@
         </w:rPr>
       </w:pPr>
       <w:r>
-        <w:rPr/>
+        <w:rPr>
+          <w:rFonts w:ascii="Arial" w:hAnsi="Arial"/>
+          <w:sz w:val="28"/>
+          <w:szCs w:val="28"/>
+        </w:rPr>
       </w:r>
     </w:p>
     <w:p>
@@ -7402,7 +7615,11 @@
         </w:rPr>
       </w:pPr>
       <w:r>
-        <w:rPr/>
+        <w:rPr>
+          <w:rFonts w:ascii="Arial" w:hAnsi="Arial"/>
+          <w:sz w:val="28"/>
+          <w:szCs w:val="28"/>
+        </w:rPr>
       </w:r>
     </w:p>
     <w:p>
@@ -7437,7 +7654,11 @@
         </w:rPr>
       </w:pPr>
       <w:r>
-        <w:rPr/>
+        <w:rPr>
+          <w:rFonts w:ascii="Arial" w:hAnsi="Arial"/>
+          <w:sz w:val="28"/>
+          <w:szCs w:val="28"/>
+        </w:rPr>
       </w:r>
     </w:p>
     <w:p>
@@ -7472,7 +7693,11 @@
         </w:rPr>
       </w:pPr>
       <w:r>
-        <w:rPr/>
+        <w:rPr>
+          <w:rFonts w:ascii="Arial" w:hAnsi="Arial"/>
+          <w:sz w:val="28"/>
+          <w:szCs w:val="28"/>
+        </w:rPr>
       </w:r>
     </w:p>
     <w:p>
@@ -7813,7 +8038,7 @@
   </w:style>
   <w:style w:type="paragraph" w:styleId="Heading1">
     <w:name w:val="heading 1"/>
-    <w:basedOn w:val="Ttulouser"/>
+    <w:basedOn w:val="Ttulo"/>
     <w:next w:val="BodyText"/>
     <w:qFormat/>
     <w:pPr>
@@ -7860,7 +8085,7 @@
   </w:style>
   <w:style w:type="paragraph" w:styleId="Heading3">
     <w:name w:val="heading 3"/>
-    <w:basedOn w:val="Ttulouser"/>
+    <w:basedOn w:val="Ttulo"/>
     <w:next w:val="BodyText"/>
     <w:qFormat/>
     <w:pPr>
@@ -7880,7 +8105,7 @@
   </w:style>
   <w:style w:type="paragraph" w:styleId="Heading4">
     <w:name w:val="heading 4"/>
-    <w:basedOn w:val="Ttulouser"/>
+    <w:basedOn w:val="Ttulo"/>
     <w:next w:val="BodyText"/>
     <w:qFormat/>
     <w:pPr>
@@ -8008,8 +8233,8 @@
       <w:rFonts w:cs="Lohit Devanagari"/>
     </w:rPr>
   </w:style>
-  <w:style w:type="paragraph" w:styleId="Lneahorizontaluser">
-    <w:name w:val="Línea horizontal (user)"/>
+  <w:style w:type="paragraph" w:styleId="Lneahorizontal">
+    <w:name w:val="Línea horizontal"/>
     <w:basedOn w:val="Normal"/>
     <w:next w:val="BodyText"/>
     <w:qFormat/>

</xml_diff>